<commit_message>
Modify 'Fermer session' diagram and description
</commit_message>
<xml_diff>
--- a/Authentification/Fermeture_session_use_case.docx
+++ b/Authentification/Fermeture_session_use_case.docx
@@ -7,10 +7,7 @@
         <w:pStyle w:val="Titre"/>
       </w:pPr>
       <w:r>
-        <w:t xml:space="preserve">U.C. : </w:t>
-      </w:r>
-      <w:r>
-        <w:t>Fermer session</w:t>
+        <w:t>U.C. : Fermer session</w:t>
       </w:r>
     </w:p>
     <w:p/>
@@ -21,8 +18,6 @@
       <w:r>
         <w:t>Résumé descriptif</w:t>
       </w:r>
-      <w:bookmarkStart w:id="0" w:name="_GoBack"/>
-      <w:bookmarkEnd w:id="0"/>
     </w:p>
     <w:p/>
     <w:p>
@@ -95,10 +90,7 @@
         </w:numPr>
       </w:pPr>
       <w:r>
-        <w:t xml:space="preserve">Chargement page </w:t>
-      </w:r>
-      <w:r>
-        <w:t>d’authentification</w:t>
+        <w:t>Chargement page d’authentification</w:t>
       </w:r>
     </w:p>
     <w:p/>
@@ -119,10 +111,10 @@
           <w:numId w:val="2"/>
         </w:numPr>
       </w:pPr>
-      <w:bookmarkStart w:id="1" w:name="_Scénario_normale"/>
-      <w:bookmarkStart w:id="2" w:name="_Scénario_normal"/>
+      <w:bookmarkStart w:id="0" w:name="_Scénario_normale"/>
+      <w:bookmarkStart w:id="1" w:name="_Scénario_normal"/>
+      <w:bookmarkEnd w:id="0"/>
       <w:bookmarkEnd w:id="1"/>
-      <w:bookmarkEnd w:id="2"/>
       <w:r>
         <w:t>Scénario normal</w:t>
       </w:r>
@@ -136,9 +128,8 @@
         <w:tblLook w:val="04A0" w:firstRow="1" w:lastRow="0" w:firstColumn="1" w:lastColumn="0" w:noHBand="0" w:noVBand="1"/>
       </w:tblPr>
       <w:tblGrid>
-        <w:gridCol w:w="3261"/>
-        <w:gridCol w:w="3773"/>
-        <w:gridCol w:w="4307"/>
+        <w:gridCol w:w="5812"/>
+        <w:gridCol w:w="5529"/>
       </w:tblGrid>
       <w:tr>
         <w:trPr>
@@ -146,7 +137,7 @@
         </w:trPr>
         <w:tc>
           <w:tcPr>
-            <w:tcW w:w="3261" w:type="dxa"/>
+            <w:tcW w:w="5812" w:type="dxa"/>
             <w:shd w:val="clear" w:color="auto" w:fill="9CC2E5" w:themeFill="accent1" w:themeFillTint="99"/>
             <w:vAlign w:val="center"/>
           </w:tcPr>
@@ -161,7 +152,7 @@
         </w:tc>
         <w:tc>
           <w:tcPr>
-            <w:tcW w:w="3773" w:type="dxa"/>
+            <w:tcW w:w="5529" w:type="dxa"/>
             <w:shd w:val="clear" w:color="auto" w:fill="9CC2E5" w:themeFill="accent1" w:themeFillTint="99"/>
             <w:vAlign w:val="center"/>
           </w:tcPr>
@@ -174,21 +165,6 @@
             </w:r>
           </w:p>
         </w:tc>
-        <w:tc>
-          <w:tcPr>
-            <w:tcW w:w="4307" w:type="dxa"/>
-            <w:shd w:val="clear" w:color="auto" w:fill="9CC2E5" w:themeFill="accent1" w:themeFillTint="99"/>
-            <w:vAlign w:val="center"/>
-          </w:tcPr>
-          <w:p>
-            <w:pPr>
-              <w:jc w:val="center"/>
-            </w:pPr>
-            <w:r>
-              <w:t>Serveur</w:t>
-            </w:r>
-          </w:p>
-        </w:tc>
       </w:tr>
       <w:tr>
         <w:trPr>
@@ -196,7 +172,7 @@
         </w:trPr>
         <w:tc>
           <w:tcPr>
-            <w:tcW w:w="3261" w:type="dxa"/>
+            <w:tcW w:w="5812" w:type="dxa"/>
             <w:vAlign w:val="center"/>
           </w:tcPr>
           <w:p>
@@ -208,16 +184,13 @@
               </w:numPr>
             </w:pPr>
             <w:r>
-              <w:t xml:space="preserve">Cliquer sur le bouton </w:t>
-            </w:r>
-            <w:r>
-              <w:t>« Déconnexion au compte »</w:t>
+              <w:t>Cliquer sur le bouton « Déconnexion au compte »</w:t>
             </w:r>
           </w:p>
         </w:tc>
         <w:tc>
           <w:tcPr>
-            <w:tcW w:w="3773" w:type="dxa"/>
+            <w:tcW w:w="5529" w:type="dxa"/>
             <w:vAlign w:val="center"/>
           </w:tcPr>
           <w:p>
@@ -229,19 +202,9 @@
               </w:numPr>
             </w:pPr>
             <w:r>
-              <w:t xml:space="preserve">1. </w:t>
-            </w:r>
-            <w:r>
-              <w:t>Demander la conformation de déconnexion</w:t>
+              <w:t>1. Demander la conformation de déconnexion</w:t>
             </w:r>
           </w:p>
-        </w:tc>
-        <w:tc>
-          <w:tcPr>
-            <w:tcW w:w="4307" w:type="dxa"/>
-            <w:vAlign w:val="center"/>
-          </w:tcPr>
-          <w:p/>
         </w:tc>
       </w:tr>
       <w:tr>
@@ -250,7 +213,7 @@
         </w:trPr>
         <w:tc>
           <w:tcPr>
-            <w:tcW w:w="3261" w:type="dxa"/>
+            <w:tcW w:w="5812" w:type="dxa"/>
             <w:vAlign w:val="center"/>
           </w:tcPr>
           <w:p>
@@ -268,7 +231,7 @@
         </w:tc>
         <w:tc>
           <w:tcPr>
-            <w:tcW w:w="3773" w:type="dxa"/>
+            <w:tcW w:w="5529" w:type="dxa"/>
             <w:vAlign w:val="center"/>
           </w:tcPr>
           <w:p>
@@ -280,16 +243,9 @@
               </w:numPr>
             </w:pPr>
             <w:r>
-              <w:t>2. Récupérer l’identifiant du compte</w:t>
+              <w:t>2. Modifier le statut de connexion de l’utilisateur</w:t>
             </w:r>
           </w:p>
-        </w:tc>
-        <w:tc>
-          <w:tcPr>
-            <w:tcW w:w="4307" w:type="dxa"/>
-            <w:vAlign w:val="center"/>
-          </w:tcPr>
-          <w:p/>
         </w:tc>
       </w:tr>
       <w:tr>
@@ -298,7 +254,7 @@
         </w:trPr>
         <w:tc>
           <w:tcPr>
-            <w:tcW w:w="3261" w:type="dxa"/>
+            <w:tcW w:w="5812" w:type="dxa"/>
             <w:vAlign w:val="center"/>
           </w:tcPr>
           <w:p>
@@ -310,337 +266,7 @@
         </w:tc>
         <w:tc>
           <w:tcPr>
-            <w:tcW w:w="3773" w:type="dxa"/>
-            <w:vAlign w:val="center"/>
-          </w:tcPr>
-          <w:p>
-            <w:pPr>
-              <w:pStyle w:val="Paragraphedeliste"/>
-              <w:numPr>
-                <w:ilvl w:val="0"/>
-                <w:numId w:val="18"/>
-              </w:numPr>
-            </w:pPr>
-            <w:r>
-              <w:t>3. Se connecter au serveur</w:t>
-            </w:r>
-          </w:p>
-        </w:tc>
-        <w:tc>
-          <w:tcPr>
-            <w:tcW w:w="4307" w:type="dxa"/>
-            <w:vAlign w:val="center"/>
-          </w:tcPr>
-          <w:p/>
-        </w:tc>
-      </w:tr>
-      <w:tr>
-        <w:trPr>
-          <w:trHeight w:val="701"/>
-        </w:trPr>
-        <w:tc>
-          <w:tcPr>
-            <w:tcW w:w="3261" w:type="dxa"/>
-            <w:vAlign w:val="center"/>
-          </w:tcPr>
-          <w:p>
-            <w:pPr>
-              <w:pStyle w:val="Paragraphedeliste"/>
-              <w:ind w:left="360"/>
-            </w:pPr>
-          </w:p>
-        </w:tc>
-        <w:tc>
-          <w:tcPr>
-            <w:tcW w:w="3773" w:type="dxa"/>
-            <w:vAlign w:val="center"/>
-          </w:tcPr>
-          <w:p>
-            <w:pPr>
-              <w:pStyle w:val="Paragraphedeliste"/>
-              <w:numPr>
-                <w:ilvl w:val="0"/>
-                <w:numId w:val="20"/>
-              </w:numPr>
-            </w:pPr>
-            <w:r>
-              <w:t>4. Envoyer l’identifiant serveur</w:t>
-            </w:r>
-          </w:p>
-        </w:tc>
-        <w:tc>
-          <w:tcPr>
-            <w:tcW w:w="4307" w:type="dxa"/>
-            <w:vAlign w:val="center"/>
-          </w:tcPr>
-          <w:p>
-            <w:pPr>
-              <w:pStyle w:val="Paragraphedeliste"/>
-              <w:numPr>
-                <w:ilvl w:val="0"/>
-                <w:numId w:val="21"/>
-              </w:numPr>
-            </w:pPr>
-            <w:r>
-              <w:t>4. 1. Récupérer l’identifiant envoyé</w:t>
-            </w:r>
-          </w:p>
-        </w:tc>
-      </w:tr>
-      <w:tr>
-        <w:trPr>
-          <w:trHeight w:val="701"/>
-        </w:trPr>
-        <w:tc>
-          <w:tcPr>
-            <w:tcW w:w="3261" w:type="dxa"/>
-            <w:vAlign w:val="center"/>
-          </w:tcPr>
-          <w:p>
-            <w:pPr>
-              <w:pStyle w:val="Paragraphedeliste"/>
-              <w:ind w:left="360"/>
-            </w:pPr>
-          </w:p>
-        </w:tc>
-        <w:tc>
-          <w:tcPr>
-            <w:tcW w:w="3773" w:type="dxa"/>
-            <w:vAlign w:val="center"/>
-          </w:tcPr>
-          <w:p>
-            <w:pPr>
-              <w:pStyle w:val="Paragraphedeliste"/>
-              <w:ind w:left="360"/>
-            </w:pPr>
-          </w:p>
-        </w:tc>
-        <w:tc>
-          <w:tcPr>
-            <w:tcW w:w="4307" w:type="dxa"/>
-            <w:vAlign w:val="center"/>
-          </w:tcPr>
-          <w:p>
-            <w:pPr>
-              <w:pStyle w:val="Paragraphedeliste"/>
-              <w:numPr>
-                <w:ilvl w:val="0"/>
-                <w:numId w:val="22"/>
-              </w:numPr>
-            </w:pPr>
-            <w:r>
-              <w:t>4. 2. Rechercher l’identifiant parmi les comptes</w:t>
-            </w:r>
-          </w:p>
-        </w:tc>
-      </w:tr>
-      <w:tr>
-        <w:trPr>
-          <w:trHeight w:val="701"/>
-        </w:trPr>
-        <w:tc>
-          <w:tcPr>
-            <w:tcW w:w="3261" w:type="dxa"/>
-            <w:vAlign w:val="center"/>
-          </w:tcPr>
-          <w:p>
-            <w:pPr>
-              <w:pStyle w:val="Paragraphedeliste"/>
-              <w:ind w:left="360"/>
-            </w:pPr>
-          </w:p>
-        </w:tc>
-        <w:tc>
-          <w:tcPr>
-            <w:tcW w:w="3773" w:type="dxa"/>
-            <w:vAlign w:val="center"/>
-          </w:tcPr>
-          <w:p>
-            <w:pPr>
-              <w:pStyle w:val="Paragraphedeliste"/>
-              <w:ind w:left="360"/>
-            </w:pPr>
-          </w:p>
-        </w:tc>
-        <w:tc>
-          <w:tcPr>
-            <w:tcW w:w="4307" w:type="dxa"/>
-            <w:vAlign w:val="center"/>
-          </w:tcPr>
-          <w:p>
-            <w:pPr>
-              <w:pStyle w:val="Paragraphedeliste"/>
-              <w:numPr>
-                <w:ilvl w:val="0"/>
-                <w:numId w:val="23"/>
-              </w:numPr>
-            </w:pPr>
-            <w:r>
-              <w:t>4. 3. Modifier le statut de connexion de l’utilisateur</w:t>
-            </w:r>
-          </w:p>
-        </w:tc>
-      </w:tr>
-      <w:tr>
-        <w:trPr>
-          <w:trHeight w:val="701"/>
-        </w:trPr>
-        <w:tc>
-          <w:tcPr>
-            <w:tcW w:w="3261" w:type="dxa"/>
-            <w:vAlign w:val="center"/>
-          </w:tcPr>
-          <w:p>
-            <w:pPr>
-              <w:pStyle w:val="Paragraphedeliste"/>
-              <w:ind w:left="360"/>
-            </w:pPr>
-          </w:p>
-        </w:tc>
-        <w:tc>
-          <w:tcPr>
-            <w:tcW w:w="3773" w:type="dxa"/>
-            <w:vAlign w:val="center"/>
-          </w:tcPr>
-          <w:p>
-            <w:pPr>
-              <w:pStyle w:val="Paragraphedeliste"/>
-              <w:ind w:left="360"/>
-            </w:pPr>
-          </w:p>
-        </w:tc>
-        <w:tc>
-          <w:tcPr>
-            <w:tcW w:w="4307" w:type="dxa"/>
-            <w:vAlign w:val="center"/>
-          </w:tcPr>
-          <w:p>
-            <w:pPr>
-              <w:pStyle w:val="Paragraphedeliste"/>
-              <w:numPr>
-                <w:ilvl w:val="0"/>
-                <w:numId w:val="24"/>
-              </w:numPr>
-            </w:pPr>
-            <w:r>
-              <w:t>4. 4. Renvoyer la validation de déconnexion</w:t>
-            </w:r>
-          </w:p>
-        </w:tc>
-      </w:tr>
-      <w:tr>
-        <w:trPr>
-          <w:trHeight w:val="701"/>
-        </w:trPr>
-        <w:tc>
-          <w:tcPr>
-            <w:tcW w:w="3261" w:type="dxa"/>
-            <w:vAlign w:val="center"/>
-          </w:tcPr>
-          <w:p>
-            <w:pPr>
-              <w:pStyle w:val="Paragraphedeliste"/>
-              <w:ind w:left="360"/>
-            </w:pPr>
-          </w:p>
-        </w:tc>
-        <w:tc>
-          <w:tcPr>
-            <w:tcW w:w="3773" w:type="dxa"/>
-            <w:vAlign w:val="center"/>
-          </w:tcPr>
-          <w:p>
-            <w:pPr>
-              <w:pStyle w:val="Paragraphedeliste"/>
-              <w:numPr>
-                <w:ilvl w:val="0"/>
-                <w:numId w:val="19"/>
-              </w:numPr>
-            </w:pPr>
-            <w:r>
-              <w:t>5. Récupérer le retour de validation</w:t>
-            </w:r>
-          </w:p>
-        </w:tc>
-        <w:tc>
-          <w:tcPr>
-            <w:tcW w:w="4307" w:type="dxa"/>
-            <w:vAlign w:val="center"/>
-          </w:tcPr>
-          <w:p>
-            <w:pPr>
-              <w:pStyle w:val="Paragraphedeliste"/>
-              <w:ind w:left="360"/>
-            </w:pPr>
-          </w:p>
-        </w:tc>
-      </w:tr>
-      <w:tr>
-        <w:trPr>
-          <w:trHeight w:val="701"/>
-        </w:trPr>
-        <w:tc>
-          <w:tcPr>
-            <w:tcW w:w="3261" w:type="dxa"/>
-            <w:vAlign w:val="center"/>
-          </w:tcPr>
-          <w:p>
-            <w:pPr>
-              <w:pStyle w:val="Paragraphedeliste"/>
-              <w:ind w:left="360"/>
-            </w:pPr>
-          </w:p>
-        </w:tc>
-        <w:tc>
-          <w:tcPr>
-            <w:tcW w:w="3773" w:type="dxa"/>
-            <w:vAlign w:val="center"/>
-          </w:tcPr>
-          <w:p>
-            <w:pPr>
-              <w:pStyle w:val="Paragraphedeliste"/>
-              <w:numPr>
-                <w:ilvl w:val="0"/>
-                <w:numId w:val="25"/>
-              </w:numPr>
-            </w:pPr>
-            <w:r>
-              <w:t>6. Mettre fin à la session</w:t>
-            </w:r>
-          </w:p>
-        </w:tc>
-        <w:tc>
-          <w:tcPr>
-            <w:tcW w:w="4307" w:type="dxa"/>
-            <w:vAlign w:val="center"/>
-          </w:tcPr>
-          <w:p>
-            <w:pPr>
-              <w:pStyle w:val="Paragraphedeliste"/>
-              <w:ind w:left="360"/>
-            </w:pPr>
-          </w:p>
-        </w:tc>
-      </w:tr>
-      <w:tr>
-        <w:trPr>
-          <w:trHeight w:val="701"/>
-        </w:trPr>
-        <w:tc>
-          <w:tcPr>
-            <w:tcW w:w="3261" w:type="dxa"/>
-            <w:vAlign w:val="center"/>
-          </w:tcPr>
-          <w:p>
-            <w:pPr>
-              <w:pStyle w:val="Paragraphedeliste"/>
-              <w:ind w:left="360"/>
-            </w:pPr>
-          </w:p>
-        </w:tc>
-        <w:tc>
-          <w:tcPr>
-            <w:tcW w:w="3773" w:type="dxa"/>
+            <w:tcW w:w="5529" w:type="dxa"/>
             <w:vAlign w:val="center"/>
           </w:tcPr>
           <w:p>
@@ -652,20 +278,11 @@
               </w:numPr>
             </w:pPr>
             <w:r>
-              <w:t>7. Rediriger page d’authentification</w:t>
+              <w:t>3</w:t>
             </w:r>
-          </w:p>
-        </w:tc>
-        <w:tc>
-          <w:tcPr>
-            <w:tcW w:w="4307" w:type="dxa"/>
-            <w:vAlign w:val="center"/>
-          </w:tcPr>
-          <w:p>
-            <w:pPr>
-              <w:pStyle w:val="Paragraphedeliste"/>
-              <w:ind w:left="360"/>
-            </w:pPr>
+            <w:r>
+              <w:t>. Rediriger page d’authentification</w:t>
+            </w:r>
           </w:p>
         </w:tc>
       </w:tr>
@@ -680,10 +297,7 @@
         </w:numPr>
       </w:pPr>
       <w:r>
-        <w:t>Scénario</w:t>
-      </w:r>
-      <w:r>
-        <w:t>s alternatifs</w:t>
+        <w:t>Scénarios alternatifs</w:t>
       </w:r>
     </w:p>
     <w:p/>
@@ -692,7 +306,7 @@
         <w:pStyle w:val="Sous-titre"/>
       </w:pPr>
       <w:r>
-        <w:t>Extension 2. 2</w:t>
+        <w:t>Extension 2</w:t>
       </w:r>
       <w:r>
         <w:t> : Déconnexion annulée</w:t>
@@ -706,9 +320,8 @@
         <w:tblLook w:val="04A0" w:firstRow="1" w:lastRow="0" w:firstColumn="1" w:lastColumn="0" w:noHBand="0" w:noVBand="1"/>
       </w:tblPr>
       <w:tblGrid>
-        <w:gridCol w:w="3261"/>
-        <w:gridCol w:w="3773"/>
-        <w:gridCol w:w="4307"/>
+        <w:gridCol w:w="5812"/>
+        <w:gridCol w:w="5529"/>
       </w:tblGrid>
       <w:tr>
         <w:trPr>
@@ -716,7 +329,7 @@
         </w:trPr>
         <w:tc>
           <w:tcPr>
-            <w:tcW w:w="3261" w:type="dxa"/>
+            <w:tcW w:w="5812" w:type="dxa"/>
             <w:shd w:val="clear" w:color="auto" w:fill="9CC2E5" w:themeFill="accent1" w:themeFillTint="99"/>
             <w:vAlign w:val="center"/>
           </w:tcPr>
@@ -725,13 +338,14 @@
               <w:jc w:val="center"/>
             </w:pPr>
             <w:r>
+              <w:lastRenderedPageBreak/>
               <w:t>Utilisateur</w:t>
             </w:r>
           </w:p>
         </w:tc>
         <w:tc>
           <w:tcPr>
-            <w:tcW w:w="3773" w:type="dxa"/>
+            <w:tcW w:w="5529" w:type="dxa"/>
             <w:shd w:val="clear" w:color="auto" w:fill="9CC2E5" w:themeFill="accent1" w:themeFillTint="99"/>
             <w:vAlign w:val="center"/>
           </w:tcPr>
@@ -744,21 +358,6 @@
             </w:r>
           </w:p>
         </w:tc>
-        <w:tc>
-          <w:tcPr>
-            <w:tcW w:w="4307" w:type="dxa"/>
-            <w:shd w:val="clear" w:color="auto" w:fill="9CC2E5" w:themeFill="accent1" w:themeFillTint="99"/>
-            <w:vAlign w:val="center"/>
-          </w:tcPr>
-          <w:p>
-            <w:pPr>
-              <w:jc w:val="center"/>
-            </w:pPr>
-            <w:r>
-              <w:t>Serveur</w:t>
-            </w:r>
-          </w:p>
-        </w:tc>
       </w:tr>
       <w:tr>
         <w:trPr>
@@ -766,7 +365,7 @@
         </w:trPr>
         <w:tc>
           <w:tcPr>
-            <w:tcW w:w="3261" w:type="dxa"/>
+            <w:tcW w:w="5812" w:type="dxa"/>
             <w:vAlign w:val="center"/>
           </w:tcPr>
           <w:p>
@@ -778,7 +377,7 @@
         </w:tc>
         <w:tc>
           <w:tcPr>
-            <w:tcW w:w="3773" w:type="dxa"/>
+            <w:tcW w:w="5529" w:type="dxa"/>
             <w:vAlign w:val="center"/>
           </w:tcPr>
           <w:p>
@@ -794,13 +393,6 @@
             </w:r>
           </w:p>
         </w:tc>
-        <w:tc>
-          <w:tcPr>
-            <w:tcW w:w="4307" w:type="dxa"/>
-            <w:vAlign w:val="center"/>
-          </w:tcPr>
-          <w:p/>
-        </w:tc>
       </w:tr>
       <w:tr>
         <w:trPr>
@@ -808,7 +400,7 @@
         </w:trPr>
         <w:tc>
           <w:tcPr>
-            <w:tcW w:w="3261" w:type="dxa"/>
+            <w:tcW w:w="5812" w:type="dxa"/>
             <w:vAlign w:val="center"/>
           </w:tcPr>
           <w:p>
@@ -820,7 +412,7 @@
         </w:tc>
         <w:tc>
           <w:tcPr>
-            <w:tcW w:w="3773" w:type="dxa"/>
+            <w:tcW w:w="5529" w:type="dxa"/>
             <w:vAlign w:val="center"/>
           </w:tcPr>
           <w:p>
@@ -832,49 +424,25 @@
               </w:numPr>
             </w:pPr>
             <w:r>
-              <w:t>Retou</w:t>
-            </w:r>
-            <w:r>
-              <w:t>rner au dernier</w:t>
-            </w:r>
-            <w:r>
-              <w:t xml:space="preserve"> affichage de l’utilisateur</w:t>
+              <w:t>Retourner au dernier affichage de l’utilisateur</w:t>
             </w:r>
           </w:p>
         </w:tc>
-        <w:tc>
-          <w:tcPr>
-            <w:tcW w:w="4307" w:type="dxa"/>
-            <w:vAlign w:val="center"/>
-          </w:tcPr>
-          <w:p/>
-        </w:tc>
       </w:tr>
     </w:tbl>
+    <w:p/>
     <w:p>
       <w:pPr>
-        <w:pStyle w:val="Titre3"/>
-        <w:numPr>
-          <w:ilvl w:val="0"/>
-          <w:numId w:val="0"/>
-        </w:numPr>
-      </w:pPr>
-    </w:p>
-    <w:p>
-      <w:pPr>
         <w:pStyle w:val="Sous-titre"/>
       </w:pPr>
       <w:r>
-        <w:t>Exception 2</w:t>
+        <w:t>Exception 2.3</w:t>
       </w:r>
       <w:r>
-        <w:t>. 3</w:t>
+        <w:t> : Temps de r</w:t>
       </w:r>
       <w:r>
-        <w:t xml:space="preserve"> </w:t>
-      </w:r>
-      <w:r>
-        <w:t>: Connexion au serveur échoué</w:t>
+        <w:t>edirection</w:t>
       </w:r>
     </w:p>
     <w:tbl>
@@ -885,9 +453,8 @@
         <w:tblLook w:val="04A0" w:firstRow="1" w:lastRow="0" w:firstColumn="1" w:lastColumn="0" w:noHBand="0" w:noVBand="1"/>
       </w:tblPr>
       <w:tblGrid>
-        <w:gridCol w:w="3261"/>
-        <w:gridCol w:w="3773"/>
-        <w:gridCol w:w="4307"/>
+        <w:gridCol w:w="5812"/>
+        <w:gridCol w:w="5529"/>
       </w:tblGrid>
       <w:tr>
         <w:trPr>
@@ -895,7 +462,7 @@
         </w:trPr>
         <w:tc>
           <w:tcPr>
-            <w:tcW w:w="3261" w:type="dxa"/>
+            <w:tcW w:w="5812" w:type="dxa"/>
             <w:shd w:val="clear" w:color="auto" w:fill="9CC2E5" w:themeFill="accent1" w:themeFillTint="99"/>
             <w:vAlign w:val="center"/>
           </w:tcPr>
@@ -910,7 +477,7 @@
         </w:tc>
         <w:tc>
           <w:tcPr>
-            <w:tcW w:w="3773" w:type="dxa"/>
+            <w:tcW w:w="5529" w:type="dxa"/>
             <w:shd w:val="clear" w:color="auto" w:fill="9CC2E5" w:themeFill="accent1" w:themeFillTint="99"/>
             <w:vAlign w:val="center"/>
           </w:tcPr>
@@ -923,21 +490,6 @@
             </w:r>
           </w:p>
         </w:tc>
-        <w:tc>
-          <w:tcPr>
-            <w:tcW w:w="4307" w:type="dxa"/>
-            <w:shd w:val="clear" w:color="auto" w:fill="9CC2E5" w:themeFill="accent1" w:themeFillTint="99"/>
-            <w:vAlign w:val="center"/>
-          </w:tcPr>
-          <w:p>
-            <w:pPr>
-              <w:jc w:val="center"/>
-            </w:pPr>
-            <w:r>
-              <w:t>Serveur</w:t>
-            </w:r>
-          </w:p>
-        </w:tc>
       </w:tr>
       <w:tr>
         <w:trPr>
@@ -945,7 +497,7 @@
         </w:trPr>
         <w:tc>
           <w:tcPr>
-            <w:tcW w:w="3261" w:type="dxa"/>
+            <w:tcW w:w="5812" w:type="dxa"/>
             <w:vAlign w:val="center"/>
           </w:tcPr>
           <w:p>
@@ -957,394 +509,7 @@
         </w:tc>
         <w:tc>
           <w:tcPr>
-            <w:tcW w:w="3773" w:type="dxa"/>
-            <w:vAlign w:val="center"/>
-          </w:tcPr>
-          <w:p>
-            <w:pPr>
-              <w:pStyle w:val="Paragraphedeliste"/>
-              <w:numPr>
-                <w:ilvl w:val="0"/>
-                <w:numId w:val="27"/>
-              </w:numPr>
-            </w:pPr>
-            <w:r>
-              <w:t>Afficher message d’erreur interne</w:t>
-            </w:r>
-          </w:p>
-        </w:tc>
-        <w:tc>
-          <w:tcPr>
-            <w:tcW w:w="4307" w:type="dxa"/>
-            <w:vAlign w:val="center"/>
-          </w:tcPr>
-          <w:p/>
-        </w:tc>
-      </w:tr>
-      <w:tr>
-        <w:trPr>
-          <w:trHeight w:val="701"/>
-        </w:trPr>
-        <w:tc>
-          <w:tcPr>
-            <w:tcW w:w="3261" w:type="dxa"/>
-            <w:vAlign w:val="center"/>
-          </w:tcPr>
-          <w:p>
-            <w:pPr>
-              <w:pStyle w:val="Paragraphedeliste"/>
-              <w:ind w:left="360"/>
-            </w:pPr>
-          </w:p>
-        </w:tc>
-        <w:tc>
-          <w:tcPr>
-            <w:tcW w:w="3773" w:type="dxa"/>
-            <w:vAlign w:val="center"/>
-          </w:tcPr>
-          <w:p>
-            <w:pPr>
-              <w:pStyle w:val="Paragraphedeliste"/>
-              <w:numPr>
-                <w:ilvl w:val="0"/>
-                <w:numId w:val="27"/>
-              </w:numPr>
-            </w:pPr>
-            <w:r>
-              <w:t>Demander à l’utilisateur de réessayer plus tard</w:t>
-            </w:r>
-          </w:p>
-        </w:tc>
-        <w:tc>
-          <w:tcPr>
-            <w:tcW w:w="4307" w:type="dxa"/>
-            <w:vAlign w:val="center"/>
-          </w:tcPr>
-          <w:p/>
-        </w:tc>
-      </w:tr>
-    </w:tbl>
-    <w:p/>
-    <w:p>
-      <w:pPr>
-        <w:pStyle w:val="Sous-titre"/>
-      </w:pPr>
-      <w:r>
-        <w:t>Exception 2</w:t>
-      </w:r>
-      <w:r>
-        <w:t>. 4. 2 : Identifiant non trouvé</w:t>
-      </w:r>
-    </w:p>
-    <w:tbl>
-      <w:tblPr>
-        <w:tblStyle w:val="Grilledutableau"/>
-        <w:tblW w:w="11341" w:type="dxa"/>
-        <w:tblInd w:w="-1281" w:type="dxa"/>
-        <w:tblLook w:val="04A0" w:firstRow="1" w:lastRow="0" w:firstColumn="1" w:lastColumn="0" w:noHBand="0" w:noVBand="1"/>
-      </w:tblPr>
-      <w:tblGrid>
-        <w:gridCol w:w="3261"/>
-        <w:gridCol w:w="3773"/>
-        <w:gridCol w:w="4307"/>
-      </w:tblGrid>
-      <w:tr>
-        <w:trPr>
-          <w:trHeight w:val="678"/>
-        </w:trPr>
-        <w:tc>
-          <w:tcPr>
-            <w:tcW w:w="3261" w:type="dxa"/>
-            <w:shd w:val="clear" w:color="auto" w:fill="9CC2E5" w:themeFill="accent1" w:themeFillTint="99"/>
-            <w:vAlign w:val="center"/>
-          </w:tcPr>
-          <w:p>
-            <w:pPr>
-              <w:jc w:val="center"/>
-            </w:pPr>
-            <w:r>
-              <w:t>Utilisateur</w:t>
-            </w:r>
-          </w:p>
-        </w:tc>
-        <w:tc>
-          <w:tcPr>
-            <w:tcW w:w="3773" w:type="dxa"/>
-            <w:shd w:val="clear" w:color="auto" w:fill="9CC2E5" w:themeFill="accent1" w:themeFillTint="99"/>
-            <w:vAlign w:val="center"/>
-          </w:tcPr>
-          <w:p>
-            <w:pPr>
-              <w:jc w:val="center"/>
-            </w:pPr>
-            <w:r>
-              <w:t>Système</w:t>
-            </w:r>
-          </w:p>
-        </w:tc>
-        <w:tc>
-          <w:tcPr>
-            <w:tcW w:w="4307" w:type="dxa"/>
-            <w:shd w:val="clear" w:color="auto" w:fill="9CC2E5" w:themeFill="accent1" w:themeFillTint="99"/>
-            <w:vAlign w:val="center"/>
-          </w:tcPr>
-          <w:p>
-            <w:pPr>
-              <w:jc w:val="center"/>
-            </w:pPr>
-            <w:r>
-              <w:t>Serveur</w:t>
-            </w:r>
-          </w:p>
-        </w:tc>
-      </w:tr>
-      <w:tr>
-        <w:trPr>
-          <w:trHeight w:val="701"/>
-        </w:trPr>
-        <w:tc>
-          <w:tcPr>
-            <w:tcW w:w="3261" w:type="dxa"/>
-            <w:vAlign w:val="center"/>
-          </w:tcPr>
-          <w:p>
-            <w:pPr>
-              <w:pStyle w:val="Paragraphedeliste"/>
-              <w:ind w:left="360"/>
-            </w:pPr>
-          </w:p>
-        </w:tc>
-        <w:tc>
-          <w:tcPr>
-            <w:tcW w:w="3773" w:type="dxa"/>
-            <w:vAlign w:val="center"/>
-          </w:tcPr>
-          <w:p>
-            <w:pPr>
-              <w:pStyle w:val="Paragraphedeliste"/>
-              <w:ind w:left="360"/>
-            </w:pPr>
-          </w:p>
-        </w:tc>
-        <w:tc>
-          <w:tcPr>
-            <w:tcW w:w="4307" w:type="dxa"/>
-            <w:vAlign w:val="center"/>
-          </w:tcPr>
-          <w:p>
-            <w:pPr>
-              <w:pStyle w:val="Paragraphedeliste"/>
-              <w:numPr>
-                <w:ilvl w:val="0"/>
-                <w:numId w:val="28"/>
-              </w:numPr>
-            </w:pPr>
-            <w:r>
-              <w:t>Renvoyer une erreur sur l’inexistence de l’identifiant</w:t>
-            </w:r>
-          </w:p>
-        </w:tc>
-      </w:tr>
-      <w:tr>
-        <w:trPr>
-          <w:trHeight w:val="701"/>
-        </w:trPr>
-        <w:tc>
-          <w:tcPr>
-            <w:tcW w:w="3261" w:type="dxa"/>
-            <w:vAlign w:val="center"/>
-          </w:tcPr>
-          <w:p>
-            <w:pPr>
-              <w:pStyle w:val="Paragraphedeliste"/>
-              <w:ind w:left="360"/>
-            </w:pPr>
-          </w:p>
-        </w:tc>
-        <w:tc>
-          <w:tcPr>
-            <w:tcW w:w="3773" w:type="dxa"/>
-            <w:vAlign w:val="center"/>
-          </w:tcPr>
-          <w:p>
-            <w:pPr>
-              <w:pStyle w:val="Paragraphedeliste"/>
-              <w:numPr>
-                <w:ilvl w:val="0"/>
-                <w:numId w:val="29"/>
-              </w:numPr>
-            </w:pPr>
-            <w:r>
-              <w:t>1</w:t>
-            </w:r>
-            <w:r>
-              <w:t>. Afficher message d’erreur interne</w:t>
-            </w:r>
-          </w:p>
-        </w:tc>
-        <w:tc>
-          <w:tcPr>
-            <w:tcW w:w="4307" w:type="dxa"/>
-            <w:vAlign w:val="center"/>
-          </w:tcPr>
-          <w:p/>
-        </w:tc>
-      </w:tr>
-      <w:tr>
-        <w:trPr>
-          <w:trHeight w:val="701"/>
-        </w:trPr>
-        <w:tc>
-          <w:tcPr>
-            <w:tcW w:w="3261" w:type="dxa"/>
-            <w:vAlign w:val="center"/>
-          </w:tcPr>
-          <w:p>
-            <w:pPr>
-              <w:pStyle w:val="Paragraphedeliste"/>
-              <w:ind w:left="360"/>
-            </w:pPr>
-          </w:p>
-        </w:tc>
-        <w:tc>
-          <w:tcPr>
-            <w:tcW w:w="3773" w:type="dxa"/>
-            <w:vAlign w:val="center"/>
-          </w:tcPr>
-          <w:p>
-            <w:pPr>
-              <w:pStyle w:val="Paragraphedeliste"/>
-              <w:numPr>
-                <w:ilvl w:val="0"/>
-                <w:numId w:val="31"/>
-              </w:numPr>
-            </w:pPr>
-            <w:r>
-              <w:t xml:space="preserve">3. Retour à </w:t>
-            </w:r>
-            <w:hyperlink w:anchor="_Scénario_normal" w:history="1">
-              <w:r>
-                <w:rPr>
-                  <w:rStyle w:val="Lienhypertexte"/>
-                  <w:color w:val="023160" w:themeColor="hyperlink" w:themeShade="80"/>
-                </w:rPr>
-                <w:t>1.</w:t>
-              </w:r>
-              <w:r>
-                <w:rPr>
-                  <w:rStyle w:val="Lienhypertexte"/>
-                  <w:color w:val="023160" w:themeColor="hyperlink" w:themeShade="80"/>
-                </w:rPr>
-                <w:t xml:space="preserve"> Scénario normal</w:t>
-              </w:r>
-            </w:hyperlink>
-          </w:p>
-        </w:tc>
-        <w:tc>
-          <w:tcPr>
-            <w:tcW w:w="4307" w:type="dxa"/>
-            <w:vAlign w:val="center"/>
-          </w:tcPr>
-          <w:p/>
-        </w:tc>
-      </w:tr>
-    </w:tbl>
-    <w:p/>
-    <w:p>
-      <w:pPr>
-        <w:pStyle w:val="Sous-titre"/>
-      </w:pPr>
-      <w:r>
-        <w:t xml:space="preserve">Exception 1.1 : Temps de </w:t>
-      </w:r>
-      <w:r>
-        <w:t xml:space="preserve">récupération de la validité </w:t>
-      </w:r>
-      <w:r>
-        <w:t>long</w:t>
-      </w:r>
-    </w:p>
-    <w:tbl>
-      <w:tblPr>
-        <w:tblStyle w:val="Grilledutableau"/>
-        <w:tblW w:w="11341" w:type="dxa"/>
-        <w:tblInd w:w="-1281" w:type="dxa"/>
-        <w:tblLook w:val="04A0" w:firstRow="1" w:lastRow="0" w:firstColumn="1" w:lastColumn="0" w:noHBand="0" w:noVBand="1"/>
-      </w:tblPr>
-      <w:tblGrid>
-        <w:gridCol w:w="3261"/>
-        <w:gridCol w:w="3773"/>
-        <w:gridCol w:w="4307"/>
-      </w:tblGrid>
-      <w:tr>
-        <w:trPr>
-          <w:trHeight w:val="678"/>
-        </w:trPr>
-        <w:tc>
-          <w:tcPr>
-            <w:tcW w:w="3261" w:type="dxa"/>
-            <w:shd w:val="clear" w:color="auto" w:fill="9CC2E5" w:themeFill="accent1" w:themeFillTint="99"/>
-            <w:vAlign w:val="center"/>
-          </w:tcPr>
-          <w:p>
-            <w:pPr>
-              <w:jc w:val="center"/>
-            </w:pPr>
-            <w:r>
-              <w:t>Utilisateur</w:t>
-            </w:r>
-          </w:p>
-        </w:tc>
-        <w:tc>
-          <w:tcPr>
-            <w:tcW w:w="3773" w:type="dxa"/>
-            <w:shd w:val="clear" w:color="auto" w:fill="9CC2E5" w:themeFill="accent1" w:themeFillTint="99"/>
-            <w:vAlign w:val="center"/>
-          </w:tcPr>
-          <w:p>
-            <w:pPr>
-              <w:jc w:val="center"/>
-            </w:pPr>
-            <w:r>
-              <w:t>Système</w:t>
-            </w:r>
-          </w:p>
-        </w:tc>
-        <w:tc>
-          <w:tcPr>
-            <w:tcW w:w="4307" w:type="dxa"/>
-            <w:shd w:val="clear" w:color="auto" w:fill="9CC2E5" w:themeFill="accent1" w:themeFillTint="99"/>
-            <w:vAlign w:val="center"/>
-          </w:tcPr>
-          <w:p>
-            <w:pPr>
-              <w:jc w:val="center"/>
-            </w:pPr>
-            <w:r>
-              <w:t>Serveur</w:t>
-            </w:r>
-          </w:p>
-        </w:tc>
-      </w:tr>
-      <w:tr>
-        <w:trPr>
-          <w:trHeight w:val="701"/>
-        </w:trPr>
-        <w:tc>
-          <w:tcPr>
-            <w:tcW w:w="3261" w:type="dxa"/>
-            <w:vAlign w:val="center"/>
-          </w:tcPr>
-          <w:p>
-            <w:pPr>
-              <w:pStyle w:val="Paragraphedeliste"/>
-              <w:ind w:left="360"/>
-            </w:pPr>
-          </w:p>
-        </w:tc>
-        <w:tc>
-          <w:tcPr>
-            <w:tcW w:w="3773" w:type="dxa"/>
+            <w:tcW w:w="5529" w:type="dxa"/>
             <w:vAlign w:val="center"/>
           </w:tcPr>
           <w:p>
@@ -1360,13 +525,6 @@
             </w:r>
           </w:p>
         </w:tc>
-        <w:tc>
-          <w:tcPr>
-            <w:tcW w:w="4307" w:type="dxa"/>
-            <w:vAlign w:val="center"/>
-          </w:tcPr>
-          <w:p/>
-        </w:tc>
       </w:tr>
       <w:tr>
         <w:trPr>
@@ -1374,7 +532,7 @@
         </w:trPr>
         <w:tc>
           <w:tcPr>
-            <w:tcW w:w="3261" w:type="dxa"/>
+            <w:tcW w:w="5812" w:type="dxa"/>
             <w:vAlign w:val="center"/>
           </w:tcPr>
           <w:p>
@@ -1392,7 +550,7 @@
         </w:tc>
         <w:tc>
           <w:tcPr>
-            <w:tcW w:w="3773" w:type="dxa"/>
+            <w:tcW w:w="5529" w:type="dxa"/>
             <w:vAlign w:val="center"/>
           </w:tcPr>
           <w:p>
@@ -1402,16 +560,12 @@
             </w:pPr>
           </w:p>
         </w:tc>
-        <w:tc>
-          <w:tcPr>
-            <w:tcW w:w="4307" w:type="dxa"/>
-            <w:vAlign w:val="center"/>
-          </w:tcPr>
-          <w:p/>
-        </w:tc>
       </w:tr>
     </w:tbl>
-    <w:p/>
+    <w:p>
+      <w:bookmarkStart w:id="2" w:name="_GoBack"/>
+      <w:bookmarkEnd w:id="2"/>
+    </w:p>
     <w:sectPr>
       <w:pgSz w:w="12240" w:h="15840"/>
       <w:pgMar w:top="1440" w:right="1800" w:bottom="1440" w:left="1800" w:header="708" w:footer="708" w:gutter="0"/>

</xml_diff>